<commit_message>
2/21 update to markdown; add survey type to plots
</commit_message>
<xml_diff>
--- a/DCCO_format_doc.docx
+++ b/DCCO_format_doc.docx
@@ -33,13 +33,13 @@
       <w:r>
         <w:t>August 22, 2017</w:t>
       </w:r>
+      <w:bookmarkStart w:id="0" w:name="background"/>
+      <w:bookmarkEnd w:id="0"/>
     </w:p>
     <w:p>
       <w:pPr>
         <w:pStyle w:val="Heading1"/>
       </w:pPr>
-      <w:bookmarkStart w:id="0" w:name="background"/>
-      <w:bookmarkEnd w:id="0"/>
       <w:r>
         <w:t>Background</w:t>
       </w:r>
@@ -131,12 +131,7 @@
         <w:pStyle w:val="FirstParagraph"/>
       </w:pPr>
       <w:r>
-        <w:t>Raw counts (Fig. 2) and model trends (Fig. 3) differed for the North Bay region. Similar to the South Bay region, counts for fewer sites existed in the early survey years; neithe</w:t>
-      </w:r>
-      <w:bookmarkStart w:id="6" w:name="_GoBack"/>
-      <w:bookmarkEnd w:id="6"/>
-      <w:r>
-        <w:t xml:space="preserve">r region had counts for more than five sites until 2003, but counts existed for up to 11 sites by 2007. While the raw counts are subject to a bias in survey effort (earlier years show lower regional counts due to less survey effort), the model accounts for missing information at sites in the early years through the inclusion of a fixed site effect. The model outputs are therefore more likely to reflect </w:t>
+        <w:t xml:space="preserve">Raw counts (Fig. 2) and model trends (Fig. 3) differed for the North Bay region. Similar to the South Bay region, counts for fewer sites existed in the early survey years; neither region had counts for more than five sites until 2003, but counts existed for up to 11 sites by 2007. While the raw counts are subject to a bias in survey effort (earlier years show lower regional counts due to less survey effort), the model accounts for missing information at sites in the early years through the inclusion of a fixed site effect. The model outputs are therefore more likely to reflect </w:t>
       </w:r>
       <w:r>
         <w:lastRenderedPageBreak/>
@@ -155,8 +150,8 @@
       <w:pPr>
         <w:pStyle w:val="Heading3"/>
       </w:pPr>
-      <w:bookmarkStart w:id="7" w:name="south-bay"/>
-      <w:bookmarkEnd w:id="7"/>
+      <w:bookmarkStart w:id="6" w:name="south-bay"/>
+      <w:bookmarkEnd w:id="6"/>
       <w:r>
         <w:t>South Bay</w:t>
       </w:r>
@@ -165,8 +160,8 @@
       <w:pPr>
         <w:pStyle w:val="Heading3"/>
       </w:pPr>
-      <w:bookmarkStart w:id="8" w:name="outer-coast"/>
-      <w:bookmarkEnd w:id="8"/>
+      <w:bookmarkStart w:id="7" w:name="outer-coast"/>
+      <w:bookmarkEnd w:id="7"/>
       <w:r>
         <w:t>Outer Coast</w:t>
       </w:r>
@@ -175,8 +170,8 @@
       <w:pPr>
         <w:pStyle w:val="Heading2"/>
       </w:pPr>
-      <w:bookmarkStart w:id="9" w:name="model-selection-and-fit"/>
-      <w:bookmarkEnd w:id="9"/>
+      <w:bookmarkStart w:id="8" w:name="model-selection-and-fit"/>
+      <w:bookmarkEnd w:id="8"/>
       <w:r>
         <w:t>Model selection and fit</w:t>
       </w:r>
@@ -201,8 +196,8 @@
       <w:pPr>
         <w:pStyle w:val="Heading1"/>
       </w:pPr>
-      <w:bookmarkStart w:id="10" w:name="works-cited"/>
-      <w:bookmarkEnd w:id="10"/>
+      <w:bookmarkStart w:id="9" w:name="works-cited"/>
+      <w:bookmarkEnd w:id="9"/>
       <w:r>
         <w:t>Works Cited</w:t>
       </w:r>
@@ -233,8 +228,8 @@
       <w:pPr>
         <w:pStyle w:val="Heading1"/>
       </w:pPr>
-      <w:bookmarkStart w:id="11" w:name="tables"/>
-      <w:bookmarkEnd w:id="11"/>
+      <w:bookmarkStart w:id="10" w:name="tables"/>
+      <w:bookmarkEnd w:id="10"/>
       <w:r>
         <w:t>Tables</w:t>
       </w:r>
@@ -4650,8 +4645,8 @@
       <w:pPr>
         <w:pStyle w:val="Heading1"/>
       </w:pPr>
-      <w:bookmarkStart w:id="12" w:name="figures"/>
-      <w:bookmarkEnd w:id="12"/>
+      <w:bookmarkStart w:id="11" w:name="figures"/>
+      <w:bookmarkEnd w:id="11"/>
       <w:r>
         <w:lastRenderedPageBreak/>
         <w:t>Figures</w:t>
@@ -4899,6 +4894,17 @@
         <w:t>Fig 4. Trend estimate for all regions in the San Francisco Bay Area with the exception of the Bridges.</w:t>
       </w:r>
     </w:p>
+    <w:p>
+      <w:pPr>
+        <w:pStyle w:val="Heading6"/>
+      </w:pPr>
+      <w:r>
+        <w:lastRenderedPageBreak/>
+        <w:t>Page break</w:t>
+      </w:r>
+      <w:bookmarkStart w:id="12" w:name="_GoBack"/>
+      <w:bookmarkEnd w:id="12"/>
+    </w:p>
     <w:sectPr>
       <w:footerReference w:type="default" r:id="rId12"/>
       <w:pgSz w:w="12240" w:h="15840"/>
@@ -4982,7 +4988,7 @@
             <w:rFonts w:ascii="Times New Roman" w:hAnsi="Times New Roman" w:cs="Times New Roman"/>
             <w:noProof/>
           </w:rPr>
-          <w:t>8</w:t>
+          <w:t>7</w:t>
         </w:r>
         <w:r>
           <w:rPr>
@@ -5681,15 +5687,19 @@
     <w:uiPriority w:val="9"/>
     <w:unhideWhenUsed/>
     <w:qFormat/>
+    <w:rsid w:val="00A64791"/>
     <w:pPr>
       <w:keepNext/>
       <w:keepLines/>
+      <w:pageBreakBefore/>
       <w:spacing w:before="200" w:after="0"/>
       <w:outlineLvl w:val="5"/>
     </w:pPr>
     <w:rPr>
       <w:rFonts w:asciiTheme="majorHAnsi" w:eastAsiaTheme="majorEastAsia" w:hAnsiTheme="majorHAnsi" w:cstheme="majorBidi"/>
-      <w:color w:val="4F81BD" w:themeColor="accent1"/>
+      <w:color w:val="FFFFFF" w:themeColor="background1"/>
+      <w:sz w:val="8"/>
+      <w:szCs w:val="8"/>
     </w:rPr>
   </w:style>
   <w:style w:type="character" w:default="1" w:styleId="DefaultParagraphFont">

</xml_diff>